<commit_message>
update src file from pakeplus
</commit_message>
<xml_diff>
--- a/src/templates/1_18.docx
+++ b/src/templates/1_18.docx
@@ -4139,7 +4139,7 @@
           <w:szCs w:val="28"/>
           <w:lang w:val="en-US" w:eastAsia="zh-CN"/>
         </w:rPr>
-        <w:t>依据NB-T 11602-2024中4.2.1节第二条相关规定，底部为砂土的桩基础最大局部冲刷深度可按照王汝凯公式进行计算，计算方法如下：</w:t>
+        <w:t>依据NB-T 11602-2024中4.2.1节第二条相关规定，底部为砂土的桩基础最大局部冲刷深度可按照王汝凯公式进行计算，具体规定如下：</w:t>
       </w:r>
     </w:p>
     <w:p>
@@ -4163,9 +4163,9 @@
       <w:r>
         <w:drawing>
           <wp:inline distT="0" distB="0" distL="114300" distR="114300">
-            <wp:extent cx="5269865" cy="2814320"/>
-            <wp:effectExtent l="0" t="0" r="635" b="5080"/>
-            <wp:docPr id="3" name="图片 1"/>
+            <wp:extent cx="5272405" cy="1977390"/>
+            <wp:effectExtent l="0" t="0" r="4445" b="3810"/>
+            <wp:docPr id="10" name="图片 8"/>
             <wp:cNvGraphicFramePr>
               <a:graphicFrameLocks xmlns:a="http://schemas.openxmlformats.org/drawingml/2006/main" noChangeAspect="1"/>
             </wp:cNvGraphicFramePr>
@@ -4173,13 +4173,13 @@
               <a:graphicData uri="http://schemas.openxmlformats.org/drawingml/2006/picture">
                 <pic:pic xmlns:pic="http://schemas.openxmlformats.org/drawingml/2006/picture">
                   <pic:nvPicPr>
-                    <pic:cNvPr id="3" name="图片 1"/>
+                    <pic:cNvPr id="10" name="图片 8"/>
                     <pic:cNvPicPr>
                       <a:picLocks noChangeAspect="1"/>
                     </pic:cNvPicPr>
                   </pic:nvPicPr>
                   <pic:blipFill>
-                    <a:blip r:embed="rId8"/>
+                    <a:blip r:embed="rId13"/>
                     <a:stretch>
                       <a:fillRect/>
                     </a:stretch>
@@ -4187,7 +4187,7 @@
                   <pic:spPr>
                     <a:xfrm>
                       <a:off x="0" y="0"/>
-                      <a:ext cx="5269865" cy="2814320"/>
+                      <a:ext cx="5272405" cy="1977390"/>
                     </a:xfrm>
                     <a:prstGeom prst="rect">
                       <a:avLst/>
@@ -4206,9 +4206,9 @@
       <w:r>
         <w:drawing>
           <wp:inline distT="0" distB="0" distL="114300" distR="114300">
-            <wp:extent cx="5267325" cy="1124585"/>
-            <wp:effectExtent l="0" t="0" r="3175" b="5715"/>
-            <wp:docPr id="4" name="图片 2"/>
+            <wp:extent cx="5273040" cy="2298065"/>
+            <wp:effectExtent l="0" t="0" r="3810" b="6985"/>
+            <wp:docPr id="11" name="图片 9"/>
             <wp:cNvGraphicFramePr>
               <a:graphicFrameLocks xmlns:a="http://schemas.openxmlformats.org/drawingml/2006/main" noChangeAspect="1"/>
             </wp:cNvGraphicFramePr>
@@ -4216,13 +4216,13 @@
               <a:graphicData uri="http://schemas.openxmlformats.org/drawingml/2006/picture">
                 <pic:pic xmlns:pic="http://schemas.openxmlformats.org/drawingml/2006/picture">
                   <pic:nvPicPr>
-                    <pic:cNvPr id="4" name="图片 2"/>
+                    <pic:cNvPr id="11" name="图片 9"/>
                     <pic:cNvPicPr>
                       <a:picLocks noChangeAspect="1"/>
                     </pic:cNvPicPr>
                   </pic:nvPicPr>
                   <pic:blipFill>
-                    <a:blip r:embed="rId9"/>
+                    <a:blip r:embed="rId14"/>
                     <a:stretch>
                       <a:fillRect/>
                     </a:stretch>
@@ -4230,7 +4230,189 @@
                   <pic:spPr>
                     <a:xfrm>
                       <a:off x="0" y="0"/>
-                      <a:ext cx="5267325" cy="1124585"/>
+                      <a:ext cx="5273040" cy="2298065"/>
+                    </a:xfrm>
+                    <a:prstGeom prst="rect">
+                      <a:avLst/>
+                    </a:prstGeom>
+                    <a:noFill/>
+                    <a:ln>
+                      <a:noFill/>
+                    </a:ln>
+                  </pic:spPr>
+                </pic:pic>
+              </a:graphicData>
+            </a:graphic>
+          </wp:inline>
+        </w:drawing>
+      </w:r>
+      <w:r>
+        <w:drawing>
+          <wp:inline distT="0" distB="0" distL="114300" distR="114300">
+            <wp:extent cx="5268595" cy="2437765"/>
+            <wp:effectExtent l="0" t="0" r="8255" b="635"/>
+            <wp:docPr id="12" name="图片 10"/>
+            <wp:cNvGraphicFramePr>
+              <a:graphicFrameLocks xmlns:a="http://schemas.openxmlformats.org/drawingml/2006/main" noChangeAspect="1"/>
+            </wp:cNvGraphicFramePr>
+            <a:graphic xmlns:a="http://schemas.openxmlformats.org/drawingml/2006/main">
+              <a:graphicData uri="http://schemas.openxmlformats.org/drawingml/2006/picture">
+                <pic:pic xmlns:pic="http://schemas.openxmlformats.org/drawingml/2006/picture">
+                  <pic:nvPicPr>
+                    <pic:cNvPr id="12" name="图片 10"/>
+                    <pic:cNvPicPr>
+                      <a:picLocks noChangeAspect="1"/>
+                    </pic:cNvPicPr>
+                  </pic:nvPicPr>
+                  <pic:blipFill>
+                    <a:blip r:embed="rId15"/>
+                    <a:stretch>
+                      <a:fillRect/>
+                    </a:stretch>
+                  </pic:blipFill>
+                  <pic:spPr>
+                    <a:xfrm>
+                      <a:off x="0" y="0"/>
+                      <a:ext cx="5268595" cy="2437765"/>
+                    </a:xfrm>
+                    <a:prstGeom prst="rect">
+                      <a:avLst/>
+                    </a:prstGeom>
+                    <a:noFill/>
+                    <a:ln>
+                      <a:noFill/>
+                    </a:ln>
+                  </pic:spPr>
+                </pic:pic>
+              </a:graphicData>
+            </a:graphic>
+          </wp:inline>
+        </w:drawing>
+      </w:r>
+      <w:r>
+        <w:drawing>
+          <wp:inline distT="0" distB="0" distL="114300" distR="114300">
+            <wp:extent cx="5273040" cy="2839720"/>
+            <wp:effectExtent l="0" t="0" r="3810" b="17780"/>
+            <wp:docPr id="13" name="图片 11"/>
+            <wp:cNvGraphicFramePr>
+              <a:graphicFrameLocks xmlns:a="http://schemas.openxmlformats.org/drawingml/2006/main" noChangeAspect="1"/>
+            </wp:cNvGraphicFramePr>
+            <a:graphic xmlns:a="http://schemas.openxmlformats.org/drawingml/2006/main">
+              <a:graphicData uri="http://schemas.openxmlformats.org/drawingml/2006/picture">
+                <pic:pic xmlns:pic="http://schemas.openxmlformats.org/drawingml/2006/picture">
+                  <pic:nvPicPr>
+                    <pic:cNvPr id="13" name="图片 11"/>
+                    <pic:cNvPicPr>
+                      <a:picLocks noChangeAspect="1"/>
+                    </pic:cNvPicPr>
+                  </pic:nvPicPr>
+                  <pic:blipFill>
+                    <a:blip r:embed="rId16"/>
+                    <a:stretch>
+                      <a:fillRect/>
+                    </a:stretch>
+                  </pic:blipFill>
+                  <pic:spPr>
+                    <a:xfrm>
+                      <a:off x="0" y="0"/>
+                      <a:ext cx="5273040" cy="2839720"/>
+                    </a:xfrm>
+                    <a:prstGeom prst="rect">
+                      <a:avLst/>
+                    </a:prstGeom>
+                    <a:noFill/>
+                    <a:ln>
+                      <a:noFill/>
+                    </a:ln>
+                  </pic:spPr>
+                </pic:pic>
+              </a:graphicData>
+            </a:graphic>
+          </wp:inline>
+        </w:drawing>
+      </w:r>
+    </w:p>
+    <w:p>
+      <w:pPr>
+        <w:keepNext w:val="0"/>
+        <w:keepLines w:val="0"/>
+        <w:pageBreakBefore w:val="0"/>
+        <w:widowControl w:val="0"/>
+        <w:kinsoku/>
+        <w:wordWrap/>
+        <w:overflowPunct/>
+        <w:topLinePunct w:val="0"/>
+        <w:autoSpaceDE/>
+        <w:autoSpaceDN/>
+        <w:bidi w:val="0"/>
+        <w:adjustRightInd/>
+        <w:snapToGrid/>
+        <w:spacing w:line="360" w:lineRule="auto"/>
+        <w:textAlignment w:val="auto"/>
+        <w:rPr>
+          <w:rFonts w:hint="eastAsia" w:ascii="Times New Roman" w:hAnsi="Times New Roman"/>
+          <w:sz w:val="24"/>
+          <w:szCs w:val="28"/>
+          <w:lang w:val="en-US" w:eastAsia="zh-CN"/>
+        </w:rPr>
+      </w:pPr>
+      <w:r>
+        <w:rPr>
+          <w:rFonts w:hint="eastAsia" w:ascii="Times New Roman" w:hAnsi="Times New Roman"/>
+          <w:sz w:val="24"/>
+          <w:szCs w:val="28"/>
+          <w:lang w:val="en-US" w:eastAsia="zh-CN"/>
+        </w:rPr>
+        <w:t>注意：</w:t>
+      </w:r>
+    </w:p>
+    <w:p>
+      <w:pPr>
+        <w:keepNext w:val="0"/>
+        <w:keepLines w:val="0"/>
+        <w:pageBreakBefore w:val="0"/>
+        <w:widowControl w:val="0"/>
+        <w:kinsoku/>
+        <w:wordWrap/>
+        <w:overflowPunct/>
+        <w:topLinePunct w:val="0"/>
+        <w:autoSpaceDE/>
+        <w:autoSpaceDN/>
+        <w:bidi w:val="0"/>
+        <w:adjustRightInd/>
+        <w:snapToGrid/>
+        <w:spacing w:line="360" w:lineRule="auto"/>
+        <w:textAlignment w:val="auto"/>
+      </w:pPr>
+      <w:r>
+        <w:drawing>
+          <wp:inline distT="0" distB="0" distL="114300" distR="114300">
+            <wp:extent cx="5272405" cy="1102995"/>
+            <wp:effectExtent l="0" t="0" r="4445" b="1905"/>
+            <wp:docPr id="42" name="图片 1"/>
+            <wp:cNvGraphicFramePr>
+              <a:graphicFrameLocks xmlns:a="http://schemas.openxmlformats.org/drawingml/2006/main" noChangeAspect="1"/>
+            </wp:cNvGraphicFramePr>
+            <a:graphic xmlns:a="http://schemas.openxmlformats.org/drawingml/2006/main">
+              <a:graphicData uri="http://schemas.openxmlformats.org/drawingml/2006/picture">
+                <pic:pic xmlns:pic="http://schemas.openxmlformats.org/drawingml/2006/picture">
+                  <pic:nvPicPr>
+                    <pic:cNvPr id="42" name="图片 1"/>
+                    <pic:cNvPicPr>
+                      <a:picLocks noChangeAspect="1"/>
+                    </pic:cNvPicPr>
+                  </pic:nvPicPr>
+                  <pic:blipFill>
+                    <a:blip r:embed="rId17"/>
+                    <a:stretch>
+                      <a:fillRect/>
+                    </a:stretch>
+                  </pic:blipFill>
+                  <pic:spPr>
+                    <a:xfrm>
+                      <a:off x="0" y="0"/>
+                      <a:ext cx="5272405" cy="1102995"/>
                     </a:xfrm>
                     <a:prstGeom prst="rect">
                       <a:avLst/>
@@ -4266,88 +4448,20 @@
         <w:ind w:firstLine="480" w:firstLineChars="200"/>
         <w:textAlignment w:val="auto"/>
         <w:rPr>
+          <w:rFonts w:hint="default" w:ascii="Times New Roman" w:hAnsi="Times New Roman"/>
+          <w:sz w:val="24"/>
+          <w:szCs w:val="28"/>
+          <w:lang w:val="en-US" w:eastAsia="zh-CN"/>
+        </w:rPr>
+      </w:pPr>
+      <w:r>
+        <w:rPr>
           <w:rFonts w:hint="eastAsia" w:ascii="Times New Roman" w:hAnsi="Times New Roman"/>
           <w:sz w:val="24"/>
           <w:szCs w:val="28"/>
           <w:lang w:val="en-US" w:eastAsia="zh-CN"/>
         </w:rPr>
-      </w:pPr>
-      <w:r>
-        <w:rPr>
-          <w:rFonts w:hint="eastAsia" w:ascii="Times New Roman" w:hAnsi="Times New Roman"/>
-          <w:sz w:val="24"/>
-          <w:szCs w:val="28"/>
-          <w:lang w:val="en-US" w:eastAsia="zh-CN"/>
-        </w:rPr>
-        <w:t>韩海骞公式的适用范围如下：（NB-T 11602-2024附录中4.2.1节规定）</w:t>
-      </w:r>
-    </w:p>
-    <w:p>
-      <w:pPr>
-        <w:keepNext w:val="0"/>
-        <w:keepLines w:val="0"/>
-        <w:pageBreakBefore w:val="0"/>
-        <w:widowControl w:val="0"/>
-        <w:kinsoku/>
-        <w:wordWrap/>
-        <w:overflowPunct/>
-        <w:topLinePunct w:val="0"/>
-        <w:autoSpaceDE/>
-        <w:autoSpaceDN/>
-        <w:bidi w:val="0"/>
-        <w:adjustRightInd/>
-        <w:snapToGrid/>
-        <w:spacing w:line="360" w:lineRule="auto"/>
-        <w:textAlignment w:val="auto"/>
-        <w:rPr>
-          <w:rFonts w:hint="default" w:ascii="Times New Roman" w:hAnsi="Times New Roman"/>
-          <w:sz w:val="24"/>
-          <w:szCs w:val="28"/>
-          <w:lang w:val="en-US" w:eastAsia="zh-CN"/>
-        </w:rPr>
-      </w:pPr>
-      <w:r>
-        <w:drawing>
-          <wp:inline distT="0" distB="0" distL="114300" distR="114300">
-            <wp:extent cx="5270500" cy="1309370"/>
-            <wp:effectExtent l="0" t="0" r="0" b="11430"/>
-            <wp:docPr id="7" name="图片 5"/>
-            <wp:cNvGraphicFramePr>
-              <a:graphicFrameLocks xmlns:a="http://schemas.openxmlformats.org/drawingml/2006/main" noChangeAspect="1"/>
-            </wp:cNvGraphicFramePr>
-            <a:graphic xmlns:a="http://schemas.openxmlformats.org/drawingml/2006/main">
-              <a:graphicData uri="http://schemas.openxmlformats.org/drawingml/2006/picture">
-                <pic:pic xmlns:pic="http://schemas.openxmlformats.org/drawingml/2006/picture">
-                  <pic:nvPicPr>
-                    <pic:cNvPr id="7" name="图片 5"/>
-                    <pic:cNvPicPr>
-                      <a:picLocks noChangeAspect="1"/>
-                    </pic:cNvPicPr>
-                  </pic:nvPicPr>
-                  <pic:blipFill>
-                    <a:blip r:embed="rId10"/>
-                    <a:stretch>
-                      <a:fillRect/>
-                    </a:stretch>
-                  </pic:blipFill>
-                  <pic:spPr>
-                    <a:xfrm>
-                      <a:off x="0" y="0"/>
-                      <a:ext cx="5270500" cy="1309370"/>
-                    </a:xfrm>
-                    <a:prstGeom prst="rect">
-                      <a:avLst/>
-                    </a:prstGeom>
-                    <a:noFill/>
-                    <a:ln>
-                      <a:noFill/>
-                    </a:ln>
-                  </pic:spPr>
-                </pic:pic>
-              </a:graphicData>
-            </a:graphic>
-          </wp:inline>
-        </w:drawing>
+        <w:t>由于β两个公式得出结果不一致，因此分别把这两个公式命名为“王汝凯一”和“王汝凯二”二者取最大冲刷坑深度的较大值即可。</w:t>
       </w:r>
     </w:p>
     <w:p>
@@ -4382,7 +4496,26 @@
           <w:szCs w:val="28"/>
           <w:lang w:val="en-US" w:eastAsia="zh-CN"/>
         </w:rPr>
-        <w:t>韩海骞公式原始公式中只能计算水流作用下的局部冲刷深度，若想考虑波流共同作用下的局部冲刷深度，可依据NB-T 11602-2024附录中4.2.1节的相关规定进行计算，具体规定如下：</w:t>
+        <w:t>其中U</w:t>
+      </w:r>
+      <w:r>
+        <w:rPr>
+          <w:rFonts w:hint="eastAsia" w:ascii="Times New Roman" w:hAnsi="Times New Roman"/>
+          <w:sz w:val="24"/>
+          <w:szCs w:val="28"/>
+          <w:vertAlign w:val="subscript"/>
+          <w:lang w:val="en-US" w:eastAsia="zh-CN"/>
+        </w:rPr>
+        <w:t>fw</w:t>
+      </w:r>
+      <w:r>
+        <w:rPr>
+          <w:rFonts w:hint="eastAsia" w:ascii="Times New Roman" w:hAnsi="Times New Roman"/>
+          <w:sz w:val="24"/>
+          <w:szCs w:val="28"/>
+          <w:lang w:val="en-US" w:eastAsia="zh-CN"/>
+        </w:rPr>
+        <w:t>的计算方法如下（4.2.2节相关规定）：</w:t>
       </w:r>
     </w:p>
     <w:p>
@@ -4402,13 +4535,19 @@
         <w:snapToGrid/>
         <w:spacing w:line="360" w:lineRule="auto"/>
         <w:textAlignment w:val="auto"/>
+        <w:rPr>
+          <w:rFonts w:hint="default" w:ascii="Times New Roman" w:hAnsi="Times New Roman"/>
+          <w:sz w:val="24"/>
+          <w:szCs w:val="28"/>
+          <w:lang w:val="en-US" w:eastAsia="zh-CN"/>
+        </w:rPr>
       </w:pPr>
       <w:r>
         <w:drawing>
           <wp:inline distT="0" distB="0" distL="114300" distR="114300">
-            <wp:extent cx="5266690" cy="1553210"/>
-            <wp:effectExtent l="0" t="0" r="3810" b="8890"/>
-            <wp:docPr id="5" name="图片 3"/>
+            <wp:extent cx="5269230" cy="1776095"/>
+            <wp:effectExtent l="0" t="0" r="7620" b="14605"/>
+            <wp:docPr id="22" name="图片 20"/>
             <wp:cNvGraphicFramePr>
               <a:graphicFrameLocks xmlns:a="http://schemas.openxmlformats.org/drawingml/2006/main" noChangeAspect="1"/>
             </wp:cNvGraphicFramePr>
@@ -4416,13 +4555,13 @@
               <a:graphicData uri="http://schemas.openxmlformats.org/drawingml/2006/picture">
                 <pic:pic xmlns:pic="http://schemas.openxmlformats.org/drawingml/2006/picture">
                   <pic:nvPicPr>
-                    <pic:cNvPr id="5" name="图片 3"/>
+                    <pic:cNvPr id="22" name="图片 20"/>
                     <pic:cNvPicPr>
                       <a:picLocks noChangeAspect="1"/>
                     </pic:cNvPicPr>
                   </pic:nvPicPr>
                   <pic:blipFill>
-                    <a:blip r:embed="rId11"/>
+                    <a:blip r:embed="rId18"/>
                     <a:stretch>
                       <a:fillRect/>
                     </a:stretch>
@@ -4430,7 +4569,7 @@
                   <pic:spPr>
                     <a:xfrm>
                       <a:off x="0" y="0"/>
-                      <a:ext cx="5266690" cy="1553210"/>
+                      <a:ext cx="5269230" cy="1776095"/>
                     </a:xfrm>
                     <a:prstGeom prst="rect">
                       <a:avLst/>
@@ -4446,12 +4585,66 @@
           </wp:inline>
         </w:drawing>
       </w:r>
+    </w:p>
+    <w:p>
+      <w:pPr>
+        <w:keepNext w:val="0"/>
+        <w:keepLines w:val="0"/>
+        <w:pageBreakBefore w:val="0"/>
+        <w:widowControl w:val="0"/>
+        <w:kinsoku/>
+        <w:wordWrap/>
+        <w:overflowPunct/>
+        <w:topLinePunct w:val="0"/>
+        <w:autoSpaceDE/>
+        <w:autoSpaceDN/>
+        <w:bidi w:val="0"/>
+        <w:adjustRightInd/>
+        <w:snapToGrid/>
+        <w:spacing w:line="360" w:lineRule="auto"/>
+        <w:ind w:firstLine="480" w:firstLineChars="200"/>
+        <w:textAlignment w:val="auto"/>
+        <w:rPr>
+          <w:rFonts w:hint="eastAsia" w:ascii="Times New Roman" w:hAnsi="Times New Roman"/>
+          <w:sz w:val="24"/>
+          <w:szCs w:val="28"/>
+          <w:lang w:val="en-US" w:eastAsia="zh-CN"/>
+        </w:rPr>
+      </w:pPr>
+      <w:r>
+        <w:rPr>
+          <w:rFonts w:hint="eastAsia" w:ascii="Times New Roman" w:hAnsi="Times New Roman"/>
+          <w:sz w:val="24"/>
+          <w:szCs w:val="28"/>
+          <w:lang w:val="en-US" w:eastAsia="zh-CN"/>
+        </w:rPr>
+        <w:t>王汝凯公式的适用范围如下：（NB-T 11602-2024附录中4.2.1节规定）</w:t>
+      </w:r>
+    </w:p>
+    <w:p>
+      <w:pPr>
+        <w:keepNext w:val="0"/>
+        <w:keepLines w:val="0"/>
+        <w:pageBreakBefore w:val="0"/>
+        <w:widowControl w:val="0"/>
+        <w:kinsoku/>
+        <w:wordWrap/>
+        <w:overflowPunct/>
+        <w:topLinePunct w:val="0"/>
+        <w:autoSpaceDE/>
+        <w:autoSpaceDN/>
+        <w:bidi w:val="0"/>
+        <w:adjustRightInd/>
+        <w:snapToGrid/>
+        <w:spacing w:line="360" w:lineRule="auto"/>
+        <w:textAlignment w:val="auto"/>
+      </w:pPr>
       <w:r>
         <w:drawing>
           <wp:inline distT="0" distB="0" distL="114300" distR="114300">
-            <wp:extent cx="5268595" cy="3682365"/>
-            <wp:effectExtent l="0" t="0" r="1905" b="635"/>
-            <wp:docPr id="6" name="图片 4"/>
+            <wp:extent cx="5273040" cy="2089785"/>
+            <wp:effectExtent l="0" t="0" r="3810" b="5715"/>
+            <wp:docPr id="14" name="图片 12"/>
             <wp:cNvGraphicFramePr>
               <a:graphicFrameLocks xmlns:a="http://schemas.openxmlformats.org/drawingml/2006/main" noChangeAspect="1"/>
             </wp:cNvGraphicFramePr>
@@ -4459,13 +4652,13 @@
               <a:graphicData uri="http://schemas.openxmlformats.org/drawingml/2006/picture">
                 <pic:pic xmlns:pic="http://schemas.openxmlformats.org/drawingml/2006/picture">
                   <pic:nvPicPr>
-                    <pic:cNvPr id="6" name="图片 4"/>
+                    <pic:cNvPr id="14" name="图片 12"/>
                     <pic:cNvPicPr>
                       <a:picLocks noChangeAspect="1"/>
                     </pic:cNvPicPr>
                   </pic:nvPicPr>
                   <pic:blipFill>
-                    <a:blip r:embed="rId12"/>
+                    <a:blip r:embed="rId19"/>
                     <a:stretch>
                       <a:fillRect/>
                     </a:stretch>
@@ -4473,7 +4666,7 @@
                   <pic:spPr>
                     <a:xfrm>
                       <a:off x="0" y="0"/>
-                      <a:ext cx="5268595" cy="3682365"/>
+                      <a:ext cx="5273040" cy="2089785"/>
                     </a:xfrm>
                     <a:prstGeom prst="rect">
                       <a:avLst/>
@@ -4489,6 +4682,8 @@
           </wp:inline>
         </w:drawing>
       </w:r>
+      <w:bookmarkStart w:id="19" w:name="_GoBack"/>
+      <w:bookmarkEnd w:id="19"/>
     </w:p>
     <w:p>
       <w:pPr>
@@ -5115,7 +5310,7 @@
                     </pic:cNvPicPr>
                   </pic:nvPicPr>
                   <pic:blipFill>
-                    <a:blip r:embed="rId13"/>
+                    <a:blip r:embed="rId20"/>
                     <a:stretch>
                       <a:fillRect/>
                     </a:stretch>
@@ -5158,7 +5353,7 @@
                     </pic:cNvPicPr>
                   </pic:nvPicPr>
                   <pic:blipFill>
-                    <a:blip r:embed="rId14"/>
+                    <a:blip r:embed="rId21"/>
                     <a:stretch>
                       <a:fillRect/>
                     </a:stretch>
@@ -5201,7 +5396,7 @@
                     </pic:cNvPicPr>
                   </pic:nvPicPr>
                   <pic:blipFill>
-                    <a:blip r:embed="rId15"/>
+                    <a:blip r:embed="rId22"/>
                     <a:stretch>
                       <a:fillRect/>
                     </a:stretch>
@@ -5298,7 +5493,7 @@
                     </pic:cNvPicPr>
                   </pic:nvPicPr>
                   <pic:blipFill>
-                    <a:blip r:embed="rId16"/>
+                    <a:blip r:embed="rId23"/>
                     <a:stretch>
                       <a:fillRect/>
                     </a:stretch>
@@ -5341,7 +5536,7 @@
                     </pic:cNvPicPr>
                   </pic:nvPicPr>
                   <pic:blipFill>
-                    <a:blip r:embed="rId17"/>
+                    <a:blip r:embed="rId24"/>
                     <a:stretch>
                       <a:fillRect/>
                     </a:stretch>
@@ -6527,7 +6722,7 @@
                     </pic:cNvPicPr>
                   </pic:nvPicPr>
                   <pic:blipFill>
-                    <a:blip r:embed="rId18"/>
+                    <a:blip r:embed="rId25"/>
                     <a:stretch>
                       <a:fillRect/>
                     </a:stretch>
@@ -6570,7 +6765,7 @@
                     </pic:cNvPicPr>
                   </pic:nvPicPr>
                   <pic:blipFill>
-                    <a:blip r:embed="rId19"/>
+                    <a:blip r:embed="rId26"/>
                     <a:stretch>
                       <a:fillRect/>
                     </a:stretch>
@@ -6686,7 +6881,7 @@
                     </pic:cNvPicPr>
                   </pic:nvPicPr>
                   <pic:blipFill>
-                    <a:blip r:embed="rId20"/>
+                    <a:blip r:embed="rId27"/>
                     <a:stretch>
                       <a:fillRect/>
                     </a:stretch>
@@ -7373,7 +7568,7 @@
                     </pic:cNvPicPr>
                   </pic:nvPicPr>
                   <pic:blipFill>
-                    <a:blip r:embed="rId21"/>
+                    <a:blip r:embed="rId28"/>
                     <a:stretch>
                       <a:fillRect/>
                     </a:stretch>
@@ -7581,8 +7776,6 @@
           </m:r>
         </m:oMath>
       </m:oMathPara>
-      <w:bookmarkStart w:id="19" w:name="_GoBack"/>
-      <w:bookmarkEnd w:id="19"/>
     </w:p>
     <w:p>
       <w:pPr>
@@ -10065,6 +10258,7 @@
             <w:insideH w:val="none" w:color="auto" w:sz="0" w:space="0"/>
             <w:insideV w:val="none" w:color="auto" w:sz="0" w:space="0"/>
           </w:tblBorders>
+          <w:shd w:val="clear" w:color="auto" w:fill="auto"/>
           <w:tblCellMar>
             <w:top w:w="0" w:type="dxa"/>
             <w:left w:w="108" w:type="dxa"/>
@@ -10274,7 +10468,6 @@
             <w:insideH w:val="none" w:color="auto" w:sz="0" w:space="0"/>
             <w:insideV w:val="none" w:color="auto" w:sz="0" w:space="0"/>
           </w:tblBorders>
-          <w:shd w:val="clear" w:color="auto" w:fill="auto"/>
           <w:tblCellMar>
             <w:top w:w="0" w:type="dxa"/>
             <w:left w:w="108" w:type="dxa"/>
@@ -10644,7 +10837,7 @@
                     </pic:cNvPicPr>
                   </pic:nvPicPr>
                   <pic:blipFill>
-                    <a:blip r:embed="rId22"/>
+                    <a:blip r:embed="rId29"/>
                     <a:stretch>
                       <a:fillRect/>
                     </a:stretch>
@@ -10687,7 +10880,7 @@
                     </pic:cNvPicPr>
                   </pic:nvPicPr>
                   <pic:blipFill>
-                    <a:blip r:embed="rId23"/>
+                    <a:blip r:embed="rId30"/>
                     <a:stretch>
                       <a:fillRect/>
                     </a:stretch>
@@ -10730,7 +10923,7 @@
                     </pic:cNvPicPr>
                   </pic:nvPicPr>
                   <pic:blipFill>
-                    <a:blip r:embed="rId24"/>
+                    <a:blip r:embed="rId31"/>
                     <a:stretch>
                       <a:fillRect/>
                     </a:stretch>
@@ -11897,7 +12090,7 @@
                     </pic:cNvPicPr>
                   </pic:nvPicPr>
                   <pic:blipFill>
-                    <a:blip r:embed="rId25"/>
+                    <a:blip r:embed="rId32"/>
                     <a:stretch>
                       <a:fillRect/>
                     </a:stretch>
@@ -12735,7 +12928,7 @@
                     </pic:cNvPicPr>
                   </pic:nvPicPr>
                   <pic:blipFill>
-                    <a:blip r:embed="rId26"/>
+                    <a:blip r:embed="rId33"/>
                     <a:stretch>
                       <a:fillRect/>
                     </a:stretch>
@@ -13994,7 +14187,7 @@
                     </pic:cNvPicPr>
                   </pic:nvPicPr>
                   <pic:blipFill>
-                    <a:blip r:embed="rId27"/>
+                    <a:blip r:embed="rId34"/>
                     <a:stretch>
                       <a:fillRect/>
                     </a:stretch>
@@ -14110,7 +14303,7 @@
                     </pic:cNvPicPr>
                   </pic:nvPicPr>
                   <pic:blipFill>
-                    <a:blip r:embed="rId28"/>
+                    <a:blip r:embed="rId35"/>
                     <a:srcRect b="30032"/>
                     <a:stretch>
                       <a:fillRect/>
@@ -14248,7 +14441,7 @@
                     </pic:cNvPicPr>
                   </pic:nvPicPr>
                   <pic:blipFill>
-                    <a:blip r:embed="rId29"/>
+                    <a:blip r:embed="rId36"/>
                     <a:stretch>
                       <a:fillRect/>
                     </a:stretch>
@@ -14338,7 +14531,7 @@
                     </pic:cNvPicPr>
                   </pic:nvPicPr>
                   <pic:blipFill>
-                    <a:blip r:embed="rId30"/>
+                    <a:blip r:embed="rId18"/>
                     <a:stretch>
                       <a:fillRect/>
                     </a:stretch>
@@ -15155,7 +15348,7 @@
                     </pic:cNvPicPr>
                   </pic:nvPicPr>
                   <pic:blipFill>
-                    <a:blip r:embed="rId31"/>
+                    <a:blip r:embed="rId37"/>
                     <a:stretch>
                       <a:fillRect/>
                     </a:stretch>
@@ -15224,7 +15417,7 @@
                     </pic:cNvPicPr>
                   </pic:nvPicPr>
                   <pic:blipFill>
-                    <a:blip r:embed="rId32"/>
+                    <a:blip r:embed="rId38"/>
                     <a:stretch>
                       <a:fillRect/>
                     </a:stretch>
@@ -15286,7 +15479,7 @@
                     </pic:cNvPicPr>
                   </pic:nvPicPr>
                   <pic:blipFill>
-                    <a:blip r:embed="rId33"/>
+                    <a:blip r:embed="rId39"/>
                     <a:stretch>
                       <a:fillRect/>
                     </a:stretch>
@@ -16062,7 +16255,7 @@
                     </pic:cNvPicPr>
                   </pic:nvPicPr>
                   <pic:blipFill>
-                    <a:blip r:embed="rId34"/>
+                    <a:blip r:embed="rId40"/>
                     <a:stretch>
                       <a:fillRect/>
                     </a:stretch>
@@ -16498,7 +16691,7 @@
                     </pic:cNvPicPr>
                   </pic:nvPicPr>
                   <pic:blipFill>
-                    <a:blip r:embed="rId35"/>
+                    <a:blip r:embed="rId41"/>
                     <a:stretch>
                       <a:fillRect/>
                     </a:stretch>
@@ -16591,7 +16784,7 @@
                     </pic:cNvPicPr>
                   </pic:nvPicPr>
                   <pic:blipFill>
-                    <a:blip r:embed="rId36"/>
+                    <a:blip r:embed="rId42"/>
                     <a:stretch>
                       <a:fillRect/>
                     </a:stretch>
@@ -17718,7 +17911,7 @@
                     </pic:cNvPicPr>
                   </pic:nvPicPr>
                   <pic:blipFill>
-                    <a:blip r:embed="rId37"/>
+                    <a:blip r:embed="rId43"/>
                     <a:stretch>
                       <a:fillRect/>
                     </a:stretch>
@@ -17761,7 +17954,7 @@
                     </pic:cNvPicPr>
                   </pic:nvPicPr>
                   <pic:blipFill>
-                    <a:blip r:embed="rId38"/>
+                    <a:blip r:embed="rId44"/>
                     <a:stretch>
                       <a:fillRect/>
                     </a:stretch>
@@ -18722,7 +18915,7 @@
                     </pic:cNvPicPr>
                   </pic:nvPicPr>
                   <pic:blipFill>
-                    <a:blip r:embed="rId39"/>
+                    <a:blip r:embed="rId45"/>
                     <a:stretch>
                       <a:fillRect/>
                     </a:stretch>
@@ -18765,7 +18958,7 @@
                     </pic:cNvPicPr>
                   </pic:nvPicPr>
                   <pic:blipFill>
-                    <a:blip r:embed="rId40"/>
+                    <a:blip r:embed="rId46"/>
                     <a:stretch>
                       <a:fillRect/>
                     </a:stretch>
@@ -18931,6 +19124,7 @@
             <w:insideH w:val="none" w:color="auto" w:sz="0" w:space="0"/>
             <w:insideV w:val="none" w:color="auto" w:sz="0" w:space="0"/>
           </w:tblBorders>
+          <w:shd w:val="clear" w:color="auto" w:fill="auto"/>
           <w:tblCellMar>
             <w:top w:w="0" w:type="dxa"/>
             <w:left w:w="108" w:type="dxa"/>
@@ -19141,6 +19335,7 @@
             <w:insideH w:val="none" w:color="auto" w:sz="0" w:space="0"/>
             <w:insideV w:val="none" w:color="auto" w:sz="0" w:space="0"/>
           </w:tblBorders>
+          <w:shd w:val="clear" w:color="auto" w:fill="auto"/>
           <w:tblCellMar>
             <w:top w:w="0" w:type="dxa"/>
             <w:left w:w="108" w:type="dxa"/>
@@ -19365,6 +19560,7 @@
             <w:insideH w:val="none" w:color="auto" w:sz="0" w:space="0"/>
             <w:insideV w:val="none" w:color="auto" w:sz="0" w:space="0"/>
           </w:tblBorders>
+          <w:shd w:val="clear" w:color="auto" w:fill="auto"/>
           <w:tblCellMar>
             <w:top w:w="0" w:type="dxa"/>
             <w:left w:w="108" w:type="dxa"/>

</xml_diff>